<commit_message>
Se suben cambios de la página principal con la sección Batería, se termina de crear la página 2 con sus 3 secciones Acerca, Tutoriales y Redes, todo completamente responsive
</commit_message>
<xml_diff>
--- a/RECURSOS PARA EL PROYECTO 2.docx
+++ b/RECURSOS PARA EL PROYECTO 2.docx
@@ -92,6 +92,7 @@
       <w:pPr>
         <w:jc w:val="both"/>
         <w:rPr>
+          <w:rStyle w:val="Hipervnculo"/>
           <w:b/>
           <w:lang w:val="es-ES"/>
         </w:rPr>
@@ -113,6 +114,642 @@
           <w:t>https://github.com/musicandcode/drumkit?fbclid=IwAR2VyHfY6xo-3PD1UbNpcxNkCnH7SEVMc-lIjJAAj4a1BkDvbiRWGBJlzi8</w:t>
         </w:r>
       </w:hyperlink>
+    </w:p>
+    <w:p>
+      <w:pPr>
+        <w:jc w:val="both"/>
+        <w:rPr>
+          <w:rStyle w:val="Hipervnculo"/>
+          <w:b/>
+          <w:lang w:val="es-ES"/>
+        </w:rPr>
+      </w:pPr>
+    </w:p>
+    <w:p>
+      <w:pPr>
+        <w:jc w:val="both"/>
+        <w:rPr>
+          <w:b/>
+          <w:lang w:val="es-ES"/>
+        </w:rPr>
+      </w:pPr>
+      <w:r>
+        <w:rPr>
+          <w:b/>
+          <w:lang w:val="es-ES"/>
+        </w:rPr>
+        <w:t xml:space="preserve">Sonidos instrumentos: </w:t>
+      </w:r>
+      <w:hyperlink r:id="rId7" w:history="1">
+        <w:r>
+          <w:rPr>
+            <w:rStyle w:val="Hipervnculo"/>
+            <w:b/>
+            <w:lang w:val="es-ES"/>
+          </w:rPr>
+          <w:t>http://www.sonidosmp3gratis.com/</w:t>
+        </w:r>
+      </w:hyperlink>
+      <w:r>
+        <w:rPr>
+          <w:b/>
+          <w:lang w:val="es-ES"/>
+        </w:rPr>
+        <w:t xml:space="preserve"> </w:t>
+      </w:r>
+    </w:p>
+    <w:p>
+      <w:pPr>
+        <w:jc w:val="both"/>
+        <w:rPr>
+          <w:b/>
+          <w:lang w:val="es-ES"/>
+        </w:rPr>
+      </w:pPr>
+      <w:r>
+        <w:rPr>
+          <w:b/>
+          <w:lang w:val="es-ES"/>
+        </w:rPr>
+        <w:t xml:space="preserve">Imágenes: </w:t>
+      </w:r>
+      <w:hyperlink r:id="rId8" w:history="1">
+        <w:r>
+          <w:rPr>
+            <w:rStyle w:val="Hipervnculo"/>
+            <w:b/>
+            <w:lang w:val="es-ES"/>
+          </w:rPr>
+          <w:t>https://www.freepik.com/</w:t>
+        </w:r>
+      </w:hyperlink>
+      <w:r>
+        <w:rPr>
+          <w:b/>
+          <w:lang w:val="es-ES"/>
+        </w:rPr>
+        <w:t xml:space="preserve"> </w:t>
+      </w:r>
+    </w:p>
+    <w:p>
+      <w:pPr>
+        <w:jc w:val="both"/>
+        <w:rPr>
+          <w:b/>
+          <w:lang w:val="es-ES"/>
+        </w:rPr>
+      </w:pPr>
+      <w:r>
+        <w:rPr>
+          <w:b/>
+          <w:lang w:val="es-ES"/>
+        </w:rPr>
+        <w:t xml:space="preserve">Iconos: </w:t>
+      </w:r>
+      <w:hyperlink r:id="rId9" w:history="1">
+        <w:r>
+          <w:rPr>
+            <w:rStyle w:val="Hipervnculo"/>
+            <w:b/>
+            <w:lang w:val="es-ES"/>
+          </w:rPr>
+          <w:t>https://www.flaticon.es/</w:t>
+        </w:r>
+      </w:hyperlink>
+      <w:r>
+        <w:rPr>
+          <w:b/>
+          <w:lang w:val="es-ES"/>
+        </w:rPr>
+        <w:t xml:space="preserve"> </w:t>
+      </w:r>
+    </w:p>
+    <w:p>
+      <w:pPr>
+        <w:jc w:val="both"/>
+        <w:rPr>
+          <w:b/>
+          <w:lang w:val="es-ES"/>
+        </w:rPr>
+      </w:pPr>
+      <w:r>
+        <w:rPr>
+          <w:b/>
+          <w:lang w:val="es-ES"/>
+        </w:rPr>
+        <w:t xml:space="preserve">Curso Piano: </w:t>
+      </w:r>
+      <w:hyperlink r:id="rId10" w:history="1">
+        <w:r>
+          <w:rPr>
+            <w:rStyle w:val="Hipervnculo"/>
+            <w:b/>
+            <w:lang w:val="es-ES"/>
+          </w:rPr>
+          <w:t>https://www.youtube.com/watch?list=PLipiKg9R84AaoxqBY4Pe9wvGgSDLkXkJ-&amp;time_continue=2&amp;v=mtGIt1X1q3E&amp;feature=emb_logo</w:t>
+        </w:r>
+      </w:hyperlink>
+      <w:r>
+        <w:rPr>
+          <w:b/>
+          <w:lang w:val="es-ES"/>
+        </w:rPr>
+        <w:t xml:space="preserve"> </w:t>
+      </w:r>
+    </w:p>
+    <w:p>
+      <w:pPr>
+        <w:jc w:val="both"/>
+        <w:rPr>
+          <w:b/>
+          <w:lang w:val="es-ES"/>
+        </w:rPr>
+      </w:pPr>
+      <w:r>
+        <w:rPr>
+          <w:b/>
+          <w:lang w:val="es-ES"/>
+        </w:rPr>
+        <w:t xml:space="preserve"> Curso </w:t>
+      </w:r>
+      <w:proofErr w:type="spellStart"/>
+      <w:r>
+        <w:rPr>
+          <w:b/>
+          <w:lang w:val="es-ES"/>
+        </w:rPr>
+        <w:t>Bateria</w:t>
+      </w:r>
+      <w:proofErr w:type="spellEnd"/>
+      <w:r>
+        <w:rPr>
+          <w:b/>
+          <w:lang w:val="es-ES"/>
+        </w:rPr>
+        <w:t xml:space="preserve">:  </w:t>
+      </w:r>
+      <w:hyperlink r:id="rId11" w:history="1">
+        <w:r>
+          <w:rPr>
+            <w:rStyle w:val="Hipervnculo"/>
+            <w:b/>
+            <w:lang w:val="es-ES"/>
+          </w:rPr>
+          <w:t>https://www.youtube.com/watch?v=8BO0WTO7BxY&amp;list=PLuTZXbjKO1Q6iCebyJ4oUByqHVZYg2MH5</w:t>
+        </w:r>
+      </w:hyperlink>
+      <w:r>
+        <w:rPr>
+          <w:b/>
+          <w:lang w:val="es-ES"/>
+        </w:rPr>
+        <w:t xml:space="preserve"> </w:t>
+      </w:r>
+    </w:p>
+    <w:p>
+      <w:pPr>
+        <w:jc w:val="both"/>
+        <w:rPr>
+          <w:b/>
+          <w:lang w:val="es-ES"/>
+        </w:rPr>
+      </w:pPr>
+    </w:p>
+    <w:p>
+      <w:pPr>
+        <w:jc w:val="both"/>
+        <w:rPr>
+          <w:b/>
+          <w:lang w:val="es-ES"/>
+        </w:rPr>
+      </w:pPr>
+    </w:p>
+    <w:p>
+      <w:pPr>
+        <w:jc w:val="both"/>
+        <w:rPr>
+          <w:b/>
+          <w:lang w:val="es-ES"/>
+        </w:rPr>
+      </w:pPr>
+      <w:r>
+        <w:rPr>
+          <w:b/>
+          <w:lang w:val="es-ES"/>
+        </w:rPr>
+        <w:t xml:space="preserve">Tipografía: </w:t>
+      </w:r>
+    </w:p>
+    <w:p>
+      <w:pPr>
+        <w:jc w:val="both"/>
+        <w:rPr>
+          <w:b/>
+          <w:lang w:val="es-ES"/>
+        </w:rPr>
+      </w:pPr>
+      <w:proofErr w:type="spellStart"/>
+      <w:r>
+        <w:rPr>
+          <w:b/>
+          <w:lang w:val="es-ES"/>
+        </w:rPr>
+        <w:t>font-family</w:t>
+      </w:r>
+      <w:proofErr w:type="spellEnd"/>
+      <w:r>
+        <w:rPr>
+          <w:b/>
+          <w:lang w:val="es-ES"/>
+        </w:rPr>
+        <w:t>: '</w:t>
+      </w:r>
+      <w:proofErr w:type="spellStart"/>
+      <w:r>
+        <w:rPr>
+          <w:b/>
+          <w:lang w:val="es-ES"/>
+        </w:rPr>
+        <w:t>Sedgwick</w:t>
+      </w:r>
+      <w:proofErr w:type="spellEnd"/>
+      <w:r>
+        <w:rPr>
+          <w:b/>
+          <w:lang w:val="es-ES"/>
+        </w:rPr>
+        <w:t xml:space="preserve"> Ave', </w:t>
+      </w:r>
+      <w:proofErr w:type="spellStart"/>
+      <w:r>
+        <w:rPr>
+          <w:b/>
+          <w:lang w:val="es-ES"/>
+        </w:rPr>
+        <w:t>cursive</w:t>
+      </w:r>
+      <w:proofErr w:type="spellEnd"/>
+      <w:r>
+        <w:rPr>
+          <w:b/>
+          <w:lang w:val="es-ES"/>
+        </w:rPr>
+        <w:t>;</w:t>
+      </w:r>
+    </w:p>
+    <w:p>
+      <w:pPr>
+        <w:jc w:val="both"/>
+        <w:rPr>
+          <w:b/>
+          <w:lang w:val="es-ES"/>
+        </w:rPr>
+      </w:pPr>
+    </w:p>
+    <w:p>
+      <w:pPr>
+        <w:jc w:val="both"/>
+        <w:rPr>
+          <w:b/>
+          <w:lang w:val="es-ES"/>
+        </w:rPr>
+      </w:pPr>
+      <w:r>
+        <w:rPr>
+          <w:noProof/>
+          <w:lang w:eastAsia="es-CO"/>
+        </w:rPr>
+        <w:drawing>
+          <wp:inline distT="0" distB="0" distL="0" distR="0" wp14:anchorId="3DD8C35B" wp14:editId="2C667BB3">
+            <wp:extent cx="3762375" cy="2466975"/>
+            <wp:effectExtent l="0" t="0" r="9525" b="9525"/>
+            <wp:docPr id="2" name="Imagen 2"/>
+            <wp:cNvGraphicFramePr>
+              <a:graphicFrameLocks xmlns:a="http://schemas.openxmlformats.org/drawingml/2006/main" noChangeAspect="1"/>
+            </wp:cNvGraphicFramePr>
+            <a:graphic xmlns:a="http://schemas.openxmlformats.org/drawingml/2006/main">
+              <a:graphicData uri="http://schemas.openxmlformats.org/drawingml/2006/picture">
+                <pic:pic xmlns:pic="http://schemas.openxmlformats.org/drawingml/2006/picture">
+                  <pic:nvPicPr>
+                    <pic:cNvPr id="1" name=""/>
+                    <pic:cNvPicPr/>
+                  </pic:nvPicPr>
+                  <pic:blipFill>
+                    <a:blip r:embed="rId12"/>
+                    <a:stretch>
+                      <a:fillRect/>
+                    </a:stretch>
+                  </pic:blipFill>
+                  <pic:spPr>
+                    <a:xfrm>
+                      <a:off x="0" y="0"/>
+                      <a:ext cx="3762375" cy="2466975"/>
+                    </a:xfrm>
+                    <a:prstGeom prst="rect">
+                      <a:avLst/>
+                    </a:prstGeom>
+                  </pic:spPr>
+                </pic:pic>
+              </a:graphicData>
+            </a:graphic>
+          </wp:inline>
+        </w:drawing>
+      </w:r>
+    </w:p>
+    <w:p>
+      <w:pPr>
+        <w:jc w:val="both"/>
+        <w:rPr>
+          <w:b/>
+          <w:lang w:val="es-ES"/>
+        </w:rPr>
+      </w:pPr>
+    </w:p>
+    <w:p>
+      <w:pPr>
+        <w:jc w:val="both"/>
+        <w:rPr>
+          <w:b/>
+          <w:lang w:val="es-ES"/>
+        </w:rPr>
+      </w:pPr>
+      <w:proofErr w:type="spellStart"/>
+      <w:r>
+        <w:rPr>
+          <w:b/>
+          <w:lang w:val="es-ES"/>
+        </w:rPr>
+        <w:t>font-family</w:t>
+      </w:r>
+      <w:proofErr w:type="spellEnd"/>
+      <w:r>
+        <w:rPr>
+          <w:b/>
+          <w:lang w:val="es-ES"/>
+        </w:rPr>
+        <w:t>: '</w:t>
+      </w:r>
+      <w:proofErr w:type="spellStart"/>
+      <w:r>
+        <w:rPr>
+          <w:b/>
+          <w:lang w:val="es-ES"/>
+        </w:rPr>
+        <w:t>Signika</w:t>
+      </w:r>
+      <w:proofErr w:type="spellEnd"/>
+      <w:r>
+        <w:rPr>
+          <w:b/>
+          <w:lang w:val="es-ES"/>
+        </w:rPr>
+        <w:t xml:space="preserve"> </w:t>
+      </w:r>
+      <w:proofErr w:type="spellStart"/>
+      <w:r>
+        <w:rPr>
+          <w:b/>
+          <w:lang w:val="es-ES"/>
+        </w:rPr>
+        <w:t>Negative</w:t>
+      </w:r>
+      <w:proofErr w:type="spellEnd"/>
+      <w:r>
+        <w:rPr>
+          <w:b/>
+          <w:lang w:val="es-ES"/>
+        </w:rPr>
+        <w:t xml:space="preserve">', </w:t>
+      </w:r>
+      <w:proofErr w:type="spellStart"/>
+      <w:r>
+        <w:rPr>
+          <w:b/>
+          <w:lang w:val="es-ES"/>
+        </w:rPr>
+        <w:t>sans-serif</w:t>
+      </w:r>
+      <w:proofErr w:type="spellEnd"/>
+      <w:r>
+        <w:rPr>
+          <w:b/>
+          <w:lang w:val="es-ES"/>
+        </w:rPr>
+        <w:t>;</w:t>
+      </w:r>
+    </w:p>
+    <w:p>
+      <w:pPr>
+        <w:jc w:val="both"/>
+        <w:rPr>
+          <w:b/>
+          <w:lang w:val="es-ES"/>
+        </w:rPr>
+      </w:pPr>
+    </w:p>
+    <w:p>
+      <w:pPr>
+        <w:jc w:val="both"/>
+        <w:rPr>
+          <w:b/>
+          <w:lang w:val="es-ES"/>
+        </w:rPr>
+      </w:pPr>
+      <w:r>
+        <w:rPr>
+          <w:noProof/>
+          <w:lang w:eastAsia="es-CO"/>
+        </w:rPr>
+        <w:drawing>
+          <wp:inline distT="0" distB="0" distL="0" distR="0" wp14:anchorId="1F607F45" wp14:editId="53FF3AF4">
+            <wp:extent cx="3648075" cy="2514600"/>
+            <wp:effectExtent l="0" t="0" r="9525" b="0"/>
+            <wp:docPr id="1" name="Imagen 1"/>
+            <wp:cNvGraphicFramePr>
+              <a:graphicFrameLocks xmlns:a="http://schemas.openxmlformats.org/drawingml/2006/main" noChangeAspect="1"/>
+            </wp:cNvGraphicFramePr>
+            <a:graphic xmlns:a="http://schemas.openxmlformats.org/drawingml/2006/main">
+              <a:graphicData uri="http://schemas.openxmlformats.org/drawingml/2006/picture">
+                <pic:pic xmlns:pic="http://schemas.openxmlformats.org/drawingml/2006/picture">
+                  <pic:nvPicPr>
+                    <pic:cNvPr id="1" name=""/>
+                    <pic:cNvPicPr/>
+                  </pic:nvPicPr>
+                  <pic:blipFill>
+                    <a:blip r:embed="rId13"/>
+                    <a:stretch>
+                      <a:fillRect/>
+                    </a:stretch>
+                  </pic:blipFill>
+                  <pic:spPr>
+                    <a:xfrm>
+                      <a:off x="0" y="0"/>
+                      <a:ext cx="3648075" cy="2514600"/>
+                    </a:xfrm>
+                    <a:prstGeom prst="rect">
+                      <a:avLst/>
+                    </a:prstGeom>
+                  </pic:spPr>
+                </pic:pic>
+              </a:graphicData>
+            </a:graphic>
+          </wp:inline>
+        </w:drawing>
+      </w:r>
+    </w:p>
+    <w:p>
+      <w:pPr>
+        <w:jc w:val="both"/>
+        <w:rPr>
+          <w:b/>
+          <w:lang w:val="es-ES"/>
+        </w:rPr>
+      </w:pPr>
+    </w:p>
+    <w:p>
+      <w:pPr>
+        <w:jc w:val="both"/>
+        <w:rPr>
+          <w:b/>
+          <w:lang w:val="es-ES"/>
+        </w:rPr>
+      </w:pPr>
+    </w:p>
+    <w:p>
+      <w:pPr>
+        <w:jc w:val="both"/>
+        <w:rPr>
+          <w:b/>
+          <w:lang w:val="es-ES"/>
+        </w:rPr>
+      </w:pPr>
+      <w:r>
+        <w:rPr>
+          <w:b/>
+          <w:lang w:val="es-ES"/>
+        </w:rPr>
+        <w:t>Paleta de colores:</w:t>
+      </w:r>
+      <w:r>
+        <w:rPr>
+          <w:b/>
+          <w:lang w:val="es-ES"/>
+        </w:rPr>
+        <w:t xml:space="preserve"> </w:t>
+      </w:r>
+    </w:p>
+    <w:p>
+      <w:pPr>
+        <w:jc w:val="both"/>
+        <w:rPr>
+          <w:b/>
+          <w:lang w:val="es-ES"/>
+        </w:rPr>
+      </w:pPr>
+      <w:r>
+        <w:rPr>
+          <w:noProof/>
+          <w:lang w:eastAsia="es-CO"/>
+        </w:rPr>
+        <w:drawing>
+          <wp:inline distT="0" distB="0" distL="0" distR="0" wp14:anchorId="1E35CD56" wp14:editId="509CCCA5">
+            <wp:extent cx="5612130" cy="2758440"/>
+            <wp:effectExtent l="0" t="0" r="7620" b="3810"/>
+            <wp:docPr id="11" name="Imagen 11"/>
+            <wp:cNvGraphicFramePr>
+              <a:graphicFrameLocks xmlns:a="http://schemas.openxmlformats.org/drawingml/2006/main" noChangeAspect="1"/>
+            </wp:cNvGraphicFramePr>
+            <a:graphic xmlns:a="http://schemas.openxmlformats.org/drawingml/2006/main">
+              <a:graphicData uri="http://schemas.openxmlformats.org/drawingml/2006/picture">
+                <pic:pic xmlns:pic="http://schemas.openxmlformats.org/drawingml/2006/picture">
+                  <pic:nvPicPr>
+                    <pic:cNvPr id="1" name=""/>
+                    <pic:cNvPicPr/>
+                  </pic:nvPicPr>
+                  <pic:blipFill>
+                    <a:blip r:embed="rId14"/>
+                    <a:stretch>
+                      <a:fillRect/>
+                    </a:stretch>
+                  </pic:blipFill>
+                  <pic:spPr>
+                    <a:xfrm>
+                      <a:off x="0" y="0"/>
+                      <a:ext cx="5612130" cy="2758440"/>
+                    </a:xfrm>
+                    <a:prstGeom prst="rect">
+                      <a:avLst/>
+                    </a:prstGeom>
+                  </pic:spPr>
+                </pic:pic>
+              </a:graphicData>
+            </a:graphic>
+          </wp:inline>
+        </w:drawing>
+      </w:r>
+    </w:p>
+    <w:p>
+      <w:pPr>
+        <w:jc w:val="both"/>
+        <w:rPr>
+          <w:b/>
+          <w:lang w:val="es-ES"/>
+        </w:rPr>
+      </w:pPr>
+    </w:p>
+    <w:p>
+      <w:pPr>
+        <w:jc w:val="both"/>
+        <w:rPr>
+          <w:b/>
+          <w:lang w:val="es-ES"/>
+        </w:rPr>
+      </w:pPr>
+    </w:p>
+    <w:p>
+      <w:pPr>
+        <w:jc w:val="both"/>
+        <w:rPr>
+          <w:b/>
+          <w:lang w:val="es-ES"/>
+        </w:rPr>
+      </w:pPr>
+    </w:p>
+    <w:p>
+      <w:pPr>
+        <w:jc w:val="both"/>
+        <w:rPr>
+          <w:b/>
+          <w:lang w:val="es-ES"/>
+        </w:rPr>
+      </w:pPr>
+    </w:p>
+    <w:p>
+      <w:pPr>
+        <w:jc w:val="both"/>
+        <w:rPr>
+          <w:b/>
+          <w:lang w:val="es-ES"/>
+        </w:rPr>
+      </w:pPr>
+      <w:r>
+        <w:rPr>
+          <w:b/>
+          <w:lang w:val="es-ES"/>
+        </w:rPr>
+        <w:lastRenderedPageBreak/>
+        <w:t xml:space="preserve">Notas musicales: </w:t>
+      </w:r>
+      <w:hyperlink r:id="rId15" w:history="1">
+        <w:r>
+          <w:rPr>
+            <w:rStyle w:val="Hipervnculo"/>
+            <w:b/>
+            <w:lang w:val="es-ES"/>
+          </w:rPr>
+          <w:t>http://diariopositivo2015.blogspot.com/2016/11/todas-las-notas-de-piano-en-mp3.html</w:t>
+        </w:r>
+      </w:hyperlink>
       <w:r>
         <w:rPr>
           <w:b/>
@@ -140,24 +777,6 @@
       </w:pPr>
       <w:bookmarkStart w:id="0" w:name="_GoBack"/>
       <w:bookmarkEnd w:id="0"/>
-    </w:p>
-    <w:p>
-      <w:pPr>
-        <w:jc w:val="both"/>
-        <w:rPr>
-          <w:b/>
-          <w:lang w:val="es-ES"/>
-        </w:rPr>
-      </w:pPr>
-    </w:p>
-    <w:p>
-      <w:pPr>
-        <w:jc w:val="both"/>
-        <w:rPr>
-          <w:b/>
-          <w:lang w:val="es-ES"/>
-        </w:rPr>
-      </w:pPr>
     </w:p>
     <w:sectPr>
       <w:pgSz w:w="12240" w:h="15840"/>

</xml_diff>